<commit_message>
update all in one document
</commit_message>
<xml_diff>
--- a/Phase 2/640PhaseII-Kun-Yi-Rui.docx
+++ b/Phase 2/640PhaseII-Kun-Yi-Rui.docx
@@ -1,12 +1,11 @@
 
 <file path=word/document.xml><?xml version="1.0" encoding="utf-8"?>
-<w:document xmlns:wpc="http://schemas.microsoft.com/office/word/2010/wordprocessingCanvas" xmlns:mc="http://schemas.openxmlformats.org/markup-compatibility/2006" xmlns:o="urn:schemas-microsoft-com:office:office" xmlns:r="http://schemas.openxmlformats.org/officeDocument/2006/relationships" xmlns:m="http://schemas.openxmlformats.org/officeDocument/2006/math" xmlns:v="urn:schemas-microsoft-com:vml" xmlns:wp14="http://schemas.microsoft.com/office/word/2010/wordprocessingDrawing" xmlns:wp="http://schemas.openxmlformats.org/drawingml/2006/wordprocessingDrawing" xmlns:w10="urn:schemas-microsoft-com:office:word" xmlns:w="http://schemas.openxmlformats.org/wordprocessingml/2006/main" xmlns:w14="http://schemas.microsoft.com/office/word/2010/wordml" xmlns:wpg="http://schemas.microsoft.com/office/word/2010/wordprocessingGroup" xmlns:wpi="http://schemas.microsoft.com/office/word/2010/wordprocessingInk" xmlns:wne="http://schemas.microsoft.com/office/word/2006/wordml" xmlns:wps="http://schemas.microsoft.com/office/word/2010/wordprocessingShape" mc:Ignorable="w14 wp14">
+<w:document xmlns:ve="http://schemas.openxmlformats.org/markup-compatibility/2006" xmlns:o="urn:schemas-microsoft-com:office:office" xmlns:r="http://schemas.openxmlformats.org/officeDocument/2006/relationships" xmlns:m="http://schemas.openxmlformats.org/officeDocument/2006/math" xmlns:v="urn:schemas-microsoft-com:vml" xmlns:wp="http://schemas.openxmlformats.org/drawingml/2006/wordprocessingDrawing" xmlns:w10="urn:schemas-microsoft-com:office:word" xmlns:w="http://schemas.openxmlformats.org/wordprocessingml/2006/main" xmlns:wne="http://schemas.microsoft.com/office/word/2006/wordml">
   <w:body>
     <w:p>
       <w:pPr>
         <w:jc w:val="center"/>
         <w:rPr>
-          <w:rFonts w:hint="eastAsia"/>
           <w:sz w:val="56"/>
           <w:szCs w:val="56"/>
         </w:rPr>
@@ -16,7 +15,6 @@
       <w:pPr>
         <w:jc w:val="center"/>
         <w:rPr>
-          <w:rFonts w:hint="eastAsia"/>
           <w:sz w:val="56"/>
           <w:szCs w:val="56"/>
         </w:rPr>
@@ -26,7 +24,6 @@
       <w:pPr>
         <w:jc w:val="center"/>
         <w:rPr>
-          <w:rFonts w:hint="eastAsia"/>
           <w:sz w:val="56"/>
           <w:szCs w:val="56"/>
         </w:rPr>
@@ -36,7 +33,6 @@
       <w:pPr>
         <w:jc w:val="center"/>
         <w:rPr>
-          <w:rFonts w:hint="eastAsia"/>
           <w:sz w:val="56"/>
           <w:szCs w:val="56"/>
         </w:rPr>
@@ -54,7 +50,6 @@
       <w:pPr>
         <w:jc w:val="center"/>
         <w:rPr>
-          <w:rFonts w:hint="eastAsia"/>
           <w:sz w:val="56"/>
           <w:szCs w:val="56"/>
         </w:rPr>
@@ -72,7 +67,6 @@
       <w:pPr>
         <w:jc w:val="center"/>
         <w:rPr>
-          <w:rFonts w:hint="eastAsia"/>
           <w:sz w:val="56"/>
           <w:szCs w:val="56"/>
         </w:rPr>
@@ -82,7 +76,6 @@
       <w:pPr>
         <w:jc w:val="center"/>
         <w:rPr>
-          <w:rFonts w:hint="eastAsia"/>
           <w:sz w:val="56"/>
           <w:szCs w:val="56"/>
         </w:rPr>
@@ -92,7 +85,6 @@
       <w:pPr>
         <w:jc w:val="center"/>
         <w:rPr>
-          <w:rFonts w:hint="eastAsia"/>
           <w:sz w:val="56"/>
           <w:szCs w:val="56"/>
         </w:rPr>
@@ -121,7 +113,25 @@
           <w:sz w:val="56"/>
           <w:szCs w:val="56"/>
         </w:rPr>
-        <w:t xml:space="preserve"> Da, Yi Yang</w:t>
+        <w:t xml:space="preserve"> </w:t>
+      </w:r>
+      <w:proofErr w:type="spellStart"/>
+      <w:r>
+        <w:rPr>
+          <w:rFonts w:hint="eastAsia"/>
+          <w:sz w:val="56"/>
+          <w:szCs w:val="56"/>
+        </w:rPr>
+        <w:t>Da</w:t>
+      </w:r>
+      <w:proofErr w:type="spellEnd"/>
+      <w:r>
+        <w:rPr>
+          <w:rFonts w:hint="eastAsia"/>
+          <w:sz w:val="56"/>
+          <w:szCs w:val="56"/>
+        </w:rPr>
+        <w:t>, Yi Yang</w:t>
       </w:r>
     </w:p>
     <w:p>
@@ -147,9 +157,9 @@
         <w:lastRenderedPageBreak/>
         <w:drawing>
           <wp:inline distT="0" distB="0" distL="0" distR="0">
-            <wp:extent cx="5486400" cy="7394575"/>
-            <wp:effectExtent l="0" t="0" r="0" b="0"/>
-            <wp:docPr id="2" name="Picture 2"/>
+            <wp:extent cx="5486400" cy="7248525"/>
+            <wp:effectExtent l="19050" t="0" r="0" b="0"/>
+            <wp:docPr id="5" name="图片 1" descr="E:\CSC640\CSC640-Project\Phase 2\Class Diagram.jpg"/>
             <wp:cNvGraphicFramePr>
               <a:graphicFrameLocks xmlns:a="http://schemas.openxmlformats.org/drawingml/2006/main" noChangeAspect="1"/>
             </wp:cNvGraphicFramePr>
@@ -157,29 +167,33 @@
               <a:graphicData uri="http://schemas.openxmlformats.org/drawingml/2006/picture">
                 <pic:pic xmlns:pic="http://schemas.openxmlformats.org/drawingml/2006/picture">
                   <pic:nvPicPr>
-                    <pic:cNvPr id="0" name="Class Diagram.jpg"/>
-                    <pic:cNvPicPr/>
+                    <pic:cNvPr id="0" name="Picture 1" descr="E:\CSC640\CSC640-Project\Phase 2\Class Diagram.jpg"/>
+                    <pic:cNvPicPr>
+                      <a:picLocks noChangeAspect="1" noChangeArrowheads="1"/>
+                    </pic:cNvPicPr>
                   </pic:nvPicPr>
                   <pic:blipFill>
-                    <a:blip r:embed="rId6">
-                      <a:extLst>
-                        <a:ext uri="{28A0092B-C50C-407E-A947-70E740481C1C}">
-                          <a14:useLocalDpi xmlns:a14="http://schemas.microsoft.com/office/drawing/2010/main" val="0"/>
-                        </a:ext>
-                      </a:extLst>
-                    </a:blip>
+                    <a:blip r:embed="rId7" cstate="print"/>
+                    <a:srcRect/>
                     <a:stretch>
                       <a:fillRect/>
                     </a:stretch>
                   </pic:blipFill>
-                  <pic:spPr>
+                  <pic:spPr bwMode="auto">
                     <a:xfrm>
                       <a:off x="0" y="0"/>
-                      <a:ext cx="5486400" cy="7394575"/>
+                      <a:ext cx="5486400" cy="7248525"/>
                     </a:xfrm>
                     <a:prstGeom prst="rect">
                       <a:avLst/>
                     </a:prstGeom>
+                    <a:noFill/>
+                    <a:ln w="9525">
+                      <a:noFill/>
+                      <a:miter lim="800000"/>
+                      <a:headEnd/>
+                      <a:tailEnd/>
+                    </a:ln>
                   </pic:spPr>
                 </pic:pic>
               </a:graphicData>
@@ -217,100 +231,26 @@
           <w:szCs w:val="56"/>
         </w:rPr>
         <w:lastRenderedPageBreak/>
-        <mc:AlternateContent>
-          <mc:Choice Requires="wps">
-            <w:drawing>
-              <wp:anchor distT="0" distB="0" distL="114300" distR="114300" simplePos="0" relativeHeight="251659264" behindDoc="0" locked="0" layoutInCell="1" allowOverlap="1" wp14:editId="36B11C9B">
-                <wp:simplePos x="0" y="0"/>
-                <wp:positionH relativeFrom="column">
-                  <wp:posOffset>142875</wp:posOffset>
-                </wp:positionH>
-                <wp:positionV relativeFrom="paragraph">
-                  <wp:posOffset>590550</wp:posOffset>
-                </wp:positionV>
-                <wp:extent cx="1066800" cy="295275"/>
-                <wp:effectExtent l="0" t="0" r="19050" b="28575"/>
-                <wp:wrapNone/>
-                <wp:docPr id="307" name="Text Box 2"/>
-                <wp:cNvGraphicFramePr>
-                  <a:graphicFrameLocks xmlns:a="http://schemas.openxmlformats.org/drawingml/2006/main"/>
-                </wp:cNvGraphicFramePr>
-                <a:graphic xmlns:a="http://schemas.openxmlformats.org/drawingml/2006/main">
-                  <a:graphicData uri="http://schemas.microsoft.com/office/word/2010/wordprocessingShape">
-                    <wps:wsp>
-                      <wps:cNvSpPr txBox="1">
-                        <a:spLocks noChangeArrowheads="1"/>
-                      </wps:cNvSpPr>
-                      <wps:spPr bwMode="auto">
-                        <a:xfrm>
-                          <a:off x="0" y="0"/>
-                          <a:ext cx="1066800" cy="295275"/>
-                        </a:xfrm>
-                        <a:prstGeom prst="rect">
-                          <a:avLst/>
-                        </a:prstGeom>
-                        <a:solidFill>
-                          <a:srgbClr val="FFFFFF"/>
-                        </a:solidFill>
-                        <a:ln w="9525">
-                          <a:solidFill>
-                            <a:srgbClr val="000000"/>
-                          </a:solidFill>
-                          <a:miter lim="800000"/>
-                          <a:headEnd/>
-                          <a:tailEnd/>
-                        </a:ln>
-                      </wps:spPr>
-                      <wps:txbx>
-                        <w:txbxContent>
-                          <w:p>
-                            <w:r>
-                              <w:rPr>
-                                <w:rFonts w:hint="eastAsia"/>
-                              </w:rPr>
-                              <w:t>Author: Yi Yang</w:t>
-                            </w:r>
-                          </w:p>
-                        </w:txbxContent>
-                      </wps:txbx>
-                      <wps:bodyPr rot="0" vert="horz" wrap="square" lIns="91440" tIns="45720" rIns="91440" bIns="45720" anchor="t" anchorCtr="0">
-                        <a:noAutofit/>
-                      </wps:bodyPr>
-                    </wps:wsp>
-                  </a:graphicData>
-                </a:graphic>
-                <wp14:sizeRelH relativeFrom="margin">
-                  <wp14:pctWidth>0</wp14:pctWidth>
-                </wp14:sizeRelH>
-                <wp14:sizeRelV relativeFrom="margin">
-                  <wp14:pctHeight>0</wp14:pctHeight>
-                </wp14:sizeRelV>
-              </wp:anchor>
-            </w:drawing>
-          </mc:Choice>
-          <mc:Fallback>
-            <w:pict>
-              <v:shapetype id="_x0000_t202" coordsize="21600,21600" o:spt="202" path="m,l,21600r21600,l21600,xe">
-                <v:stroke joinstyle="miter"/>
-                <v:path gradientshapeok="t" o:connecttype="rect"/>
-              </v:shapetype>
-              <v:shape id="Text Box 2" o:spid="_x0000_s1026" type="#_x0000_t202" style="position:absolute;margin-left:11.25pt;margin-top:46.5pt;width:84pt;height:23.25pt;z-index:251659264;visibility:visible;mso-wrap-style:square;mso-width-percent:0;mso-height-percent:0;mso-wrap-distance-left:9pt;mso-wrap-distance-top:0;mso-wrap-distance-right:9pt;mso-wrap-distance-bottom:0;mso-position-horizontal:absolute;mso-position-horizontal-relative:text;mso-position-vertical:absolute;mso-position-vertical-relative:text;mso-width-percent:0;mso-height-percent:0;mso-width-relative:margin;mso-height-relative:margin;v-text-anchor:top" o:gfxdata="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">
-                <v:textbox>
-                  <w:txbxContent>
-                    <w:p>
-                      <w:r>
-                        <w:rPr>
-                          <w:rFonts w:hint="eastAsia"/>
-                        </w:rPr>
-                        <w:t>Author: Yi Yang</w:t>
-                      </w:r>
-                    </w:p>
-                  </w:txbxContent>
-                </v:textbox>
-              </v:shape>
-            </w:pict>
-          </mc:Fallback>
-        </mc:AlternateContent>
+        <w:pict>
+          <v:shapetype id="_x0000_t202" coordsize="21600,21600" o:spt="202" path="m,l,21600r21600,l21600,xe">
+            <v:stroke joinstyle="miter"/>
+            <v:path gradientshapeok="t" o:connecttype="rect"/>
+          </v:shapetype>
+          <v:shape id="Text Box 2" o:spid="_x0000_s1026" type="#_x0000_t202" style="position:absolute;margin-left:11.25pt;margin-top:46.5pt;width:84pt;height:23.25pt;z-index:251659264;visibility:visible;mso-width-relative:margin;mso-height-relative:margin" o:gfxdata="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">
+            <v:textbox>
+              <w:txbxContent>
+                <w:p>
+                  <w:r>
+                    <w:rPr>
+                      <w:rFonts w:hint="eastAsia"/>
+                    </w:rPr>
+                    <w:t>Author: Yi Yang</w:t>
+                  </w:r>
+                </w:p>
+              </w:txbxContent>
+            </v:textbox>
+          </v:shape>
+        </w:pict>
       </w:r>
       <w:r>
         <w:rPr>
@@ -334,10 +274,10 @@
                     <pic:cNvPicPr/>
                   </pic:nvPicPr>
                   <pic:blipFill>
-                    <a:blip r:embed="rId7">
+                    <a:blip r:embed="rId8" cstate="print">
                       <a:extLst>
                         <a:ext uri="{28A0092B-C50C-407E-A947-70E740481C1C}">
-                          <a14:useLocalDpi xmlns:a14="http://schemas.microsoft.com/office/drawing/2010/main" val="0"/>
+                          <a14:useLocalDpi xmlns:a14="http://schemas.microsoft.com/office/drawing/2010/main" xmlns:wps="http://schemas.microsoft.com/office/word/2010/wordprocessingShape" xmlns:wpi="http://schemas.microsoft.com/office/word/2010/wordprocessingInk" xmlns:wpg="http://schemas.microsoft.com/office/word/2010/wordprocessingGroup" xmlns:w14="http://schemas.microsoft.com/office/word/2010/wordml" xmlns:w="http://schemas.openxmlformats.org/wordprocessingml/2006/main" xmlns:w10="urn:schemas-microsoft-com:office:word" xmlns:wp14="http://schemas.microsoft.com/office/word/2010/wordprocessingDrawing" xmlns:v="urn:schemas-microsoft-com:vml" xmlns:o="urn:schemas-microsoft-com:office:office" xmlns:mc="http://schemas.openxmlformats.org/markup-compatibility/2006" xmlns:wpc="http://schemas.microsoft.com/office/word/2010/wordprocessingCanvas" xmlns="" val="0"/>
                         </a:ext>
                       </a:extLst>
                     </a:blip>
@@ -383,7 +323,7 @@
         </w:rPr>
         <w:lastRenderedPageBreak/>
         <w:drawing>
-          <wp:inline distT="0" distB="0" distL="0" distR="0" wp14:anchorId="029CD1DF" wp14:editId="552BFD66">
+          <wp:inline distT="0" distB="0" distL="0" distR="0">
             <wp:extent cx="5486400" cy="6410325"/>
             <wp:effectExtent l="0" t="0" r="0" b="9525"/>
             <wp:docPr id="4" name="Picture 4"/>
@@ -398,10 +338,10 @@
                     <pic:cNvPicPr/>
                   </pic:nvPicPr>
                   <pic:blipFill>
-                    <a:blip r:embed="rId8">
+                    <a:blip r:embed="rId9" cstate="print">
                       <a:extLst>
                         <a:ext uri="{28A0092B-C50C-407E-A947-70E740481C1C}">
-                          <a14:useLocalDpi xmlns:a14="http://schemas.microsoft.com/office/drawing/2010/main" val="0"/>
+                          <a14:useLocalDpi xmlns:a14="http://schemas.microsoft.com/office/drawing/2010/main" xmlns:wps="http://schemas.microsoft.com/office/word/2010/wordprocessingShape" xmlns:wpi="http://schemas.microsoft.com/office/word/2010/wordprocessingInk" xmlns:wpg="http://schemas.microsoft.com/office/word/2010/wordprocessingGroup" xmlns:w14="http://schemas.microsoft.com/office/word/2010/wordml" xmlns:w="http://schemas.openxmlformats.org/wordprocessingml/2006/main" xmlns:w10="urn:schemas-microsoft-com:office:word" xmlns:wp14="http://schemas.microsoft.com/office/word/2010/wordprocessingDrawing" xmlns:v="urn:schemas-microsoft-com:vml" xmlns:o="urn:schemas-microsoft-com:office:office" xmlns:mc="http://schemas.openxmlformats.org/markup-compatibility/2006" xmlns:wpc="http://schemas.microsoft.com/office/word/2010/wordprocessingCanvas" xmlns="" val="0"/>
                         </a:ext>
                       </a:extLst>
                     </a:blip>
@@ -438,96 +378,22 @@
           <w:sz w:val="56"/>
           <w:szCs w:val="56"/>
         </w:rPr>
-        <mc:AlternateContent>
-          <mc:Choice Requires="wps">
-            <w:drawing>
-              <wp:anchor distT="0" distB="0" distL="114300" distR="114300" simplePos="0" relativeHeight="251661312" behindDoc="0" locked="0" layoutInCell="1" allowOverlap="1" wp14:anchorId="78817384" wp14:editId="193987D1">
-                <wp:simplePos x="0" y="0"/>
-                <wp:positionH relativeFrom="column">
-                  <wp:posOffset>276225</wp:posOffset>
-                </wp:positionH>
-                <wp:positionV relativeFrom="paragraph">
-                  <wp:posOffset>-6172200</wp:posOffset>
-                </wp:positionV>
-                <wp:extent cx="1219200" cy="266700"/>
-                <wp:effectExtent l="0" t="0" r="19050" b="19050"/>
-                <wp:wrapNone/>
-                <wp:docPr id="5" name="Text Box 2"/>
-                <wp:cNvGraphicFramePr>
-                  <a:graphicFrameLocks xmlns:a="http://schemas.openxmlformats.org/drawingml/2006/main"/>
-                </wp:cNvGraphicFramePr>
-                <a:graphic xmlns:a="http://schemas.openxmlformats.org/drawingml/2006/main">
-                  <a:graphicData uri="http://schemas.microsoft.com/office/word/2010/wordprocessingShape">
-                    <wps:wsp>
-                      <wps:cNvSpPr txBox="1">
-                        <a:spLocks noChangeArrowheads="1"/>
-                      </wps:cNvSpPr>
-                      <wps:spPr bwMode="auto">
-                        <a:xfrm>
-                          <a:off x="0" y="0"/>
-                          <a:ext cx="1219200" cy="266700"/>
-                        </a:xfrm>
-                        <a:prstGeom prst="rect">
-                          <a:avLst/>
-                        </a:prstGeom>
-                        <a:solidFill>
-                          <a:srgbClr val="FFFFFF"/>
-                        </a:solidFill>
-                        <a:ln w="9525">
-                          <a:solidFill>
-                            <a:srgbClr val="000000"/>
-                          </a:solidFill>
-                          <a:miter lim="800000"/>
-                          <a:headEnd/>
-                          <a:tailEnd/>
-                        </a:ln>
-                      </wps:spPr>
-                      <wps:txbx>
-                        <w:txbxContent>
-                          <w:p>
-                            <w:r>
-                              <w:rPr>
-                                <w:rFonts w:hint="eastAsia"/>
-                              </w:rPr>
-                              <w:t>Author: Kun Chen</w:t>
-                            </w:r>
-                          </w:p>
-                        </w:txbxContent>
-                      </wps:txbx>
-                      <wps:bodyPr rot="0" vert="horz" wrap="square" lIns="91440" tIns="45720" rIns="91440" bIns="45720" anchor="t" anchorCtr="0">
-                        <a:noAutofit/>
-                      </wps:bodyPr>
-                    </wps:wsp>
-                  </a:graphicData>
-                </a:graphic>
-                <wp14:sizeRelH relativeFrom="margin">
-                  <wp14:pctWidth>0</wp14:pctWidth>
-                </wp14:sizeRelH>
-                <wp14:sizeRelV relativeFrom="margin">
-                  <wp14:pctHeight>0</wp14:pctHeight>
-                </wp14:sizeRelV>
-              </wp:anchor>
-            </w:drawing>
-          </mc:Choice>
-          <mc:Fallback>
-            <w:pict>
-              <v:shape id="_x0000_s1027" type="#_x0000_t202" style="position:absolute;margin-left:21.75pt;margin-top:-486pt;width:96pt;height:21pt;z-index:251661312;visibility:visible;mso-wrap-style:square;mso-width-percent:0;mso-height-percent:0;mso-wrap-distance-left:9pt;mso-wrap-distance-top:0;mso-wrap-distance-right:9pt;mso-wrap-distance-bottom:0;mso-position-horizontal:absolute;mso-position-horizontal-relative:text;mso-position-vertical:absolute;mso-position-vertical-relative:text;mso-width-percent:0;mso-height-percent:0;mso-width-relative:margin;mso-height-relative:margin;v-text-anchor:top" o:gfxdata="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">
-                <v:textbox>
-                  <w:txbxContent>
-                    <w:p>
-                      <w:r>
-                        <w:rPr>
-                          <w:rFonts w:hint="eastAsia"/>
-                        </w:rPr>
-                        <w:t>Author: Kun Chen</w:t>
-                      </w:r>
-                    </w:p>
-                  </w:txbxContent>
-                </v:textbox>
-              </v:shape>
-            </w:pict>
-          </mc:Fallback>
-        </mc:AlternateContent>
+        <w:pict>
+          <v:shape id="_x0000_s1027" type="#_x0000_t202" style="position:absolute;margin-left:21.75pt;margin-top:-486pt;width:96pt;height:21pt;z-index:251661312;visibility:visible;mso-width-relative:margin;mso-height-relative:margin" o:gfxdata="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">
+            <v:textbox>
+              <w:txbxContent>
+                <w:p>
+                  <w:r>
+                    <w:rPr>
+                      <w:rFonts w:hint="eastAsia"/>
+                    </w:rPr>
+                    <w:t>Author: Kun Chen</w:t>
+                  </w:r>
+                </w:p>
+              </w:txbxContent>
+            </v:textbox>
+          </v:shape>
+        </w:pict>
       </w:r>
       <w:r>
         <w:rPr>
@@ -543,124 +409,44 @@
           <w:szCs w:val="56"/>
         </w:rPr>
         <w:lastRenderedPageBreak/>
-        <mc:AlternateContent>
-          <mc:Choice Requires="wps">
-            <w:drawing>
-              <wp:anchor distT="0" distB="0" distL="114300" distR="114300" simplePos="0" relativeHeight="251663360" behindDoc="0" locked="0" layoutInCell="1" allowOverlap="1" wp14:editId="36B11C9B">
-                <wp:simplePos x="0" y="0"/>
-                <wp:positionH relativeFrom="column">
-                  <wp:posOffset>0</wp:posOffset>
-                </wp:positionH>
-                <wp:positionV relativeFrom="paragraph">
-                  <wp:posOffset>657225</wp:posOffset>
-                </wp:positionV>
-                <wp:extent cx="1028700" cy="266700"/>
-                <wp:effectExtent l="0" t="0" r="19050" b="19050"/>
-                <wp:wrapNone/>
-                <wp:docPr id="7" name="Text Box 2"/>
-                <wp:cNvGraphicFramePr>
-                  <a:graphicFrameLocks xmlns:a="http://schemas.openxmlformats.org/drawingml/2006/main"/>
-                </wp:cNvGraphicFramePr>
-                <a:graphic xmlns:a="http://schemas.openxmlformats.org/drawingml/2006/main">
-                  <a:graphicData uri="http://schemas.microsoft.com/office/word/2010/wordprocessingShape">
-                    <wps:wsp>
-                      <wps:cNvSpPr txBox="1">
-                        <a:spLocks noChangeArrowheads="1"/>
-                      </wps:cNvSpPr>
-                      <wps:spPr bwMode="auto">
-                        <a:xfrm>
-                          <a:off x="0" y="0"/>
-                          <a:ext cx="1028700" cy="266700"/>
-                        </a:xfrm>
-                        <a:prstGeom prst="rect">
-                          <a:avLst/>
-                        </a:prstGeom>
-                        <a:solidFill>
-                          <a:srgbClr val="FFFFFF"/>
-                        </a:solidFill>
-                        <a:ln w="9525">
-                          <a:solidFill>
-                            <a:srgbClr val="000000"/>
-                          </a:solidFill>
-                          <a:miter lim="800000"/>
-                          <a:headEnd/>
-                          <a:tailEnd/>
-                        </a:ln>
-                      </wps:spPr>
-                      <wps:txbx>
-                        <w:txbxContent>
-                          <w:p>
-                            <w:r>
-                              <w:rPr>
-                                <w:rFonts w:hint="eastAsia"/>
-                              </w:rPr>
-                              <w:t xml:space="preserve">Author: </w:t>
-                            </w:r>
-                            <w:proofErr w:type="spellStart"/>
-                            <w:r>
-                              <w:rPr>
-                                <w:rFonts w:hint="eastAsia"/>
-                              </w:rPr>
-                              <w:t>Rui</w:t>
-                            </w:r>
-                            <w:proofErr w:type="spellEnd"/>
-                            <w:r>
-                              <w:rPr>
-                                <w:rFonts w:hint="eastAsia"/>
-                              </w:rPr>
-                              <w:t xml:space="preserve"> Da</w:t>
-                            </w:r>
-                          </w:p>
-                        </w:txbxContent>
-                      </wps:txbx>
-                      <wps:bodyPr rot="0" vert="horz" wrap="square" lIns="91440" tIns="45720" rIns="91440" bIns="45720" anchor="t" anchorCtr="0">
-                        <a:noAutofit/>
-                      </wps:bodyPr>
-                    </wps:wsp>
-                  </a:graphicData>
-                </a:graphic>
-                <wp14:sizeRelH relativeFrom="margin">
-                  <wp14:pctWidth>0</wp14:pctWidth>
-                </wp14:sizeRelH>
-                <wp14:sizeRelV relativeFrom="margin">
-                  <wp14:pctHeight>0</wp14:pctHeight>
-                </wp14:sizeRelV>
-              </wp:anchor>
-            </w:drawing>
-          </mc:Choice>
-          <mc:Fallback>
-            <w:pict>
-              <v:shape id="_x0000_s1028" type="#_x0000_t202" style="position:absolute;margin-left:0;margin-top:51.75pt;width:81pt;height:21pt;z-index:251663360;visibility:visible;mso-wrap-style:square;mso-width-percent:0;mso-height-percent:0;mso-wrap-distance-left:9pt;mso-wrap-distance-top:0;mso-wrap-distance-right:9pt;mso-wrap-distance-bottom:0;mso-position-horizontal:absolute;mso-position-horizontal-relative:text;mso-position-vertical:absolute;mso-position-vertical-relative:text;mso-width-percent:0;mso-height-percent:0;mso-width-relative:margin;mso-height-relative:margin;v-text-anchor:top" o:gfxdata="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">
-                <v:textbox>
-                  <w:txbxContent>
-                    <w:p>
-                      <w:r>
-                        <w:rPr>
-                          <w:rFonts w:hint="eastAsia"/>
-                        </w:rPr>
-                        <w:t xml:space="preserve">Author: </w:t>
-                      </w:r>
-                      <w:proofErr w:type="spellStart"/>
-                      <w:r>
-                        <w:rPr>
-                          <w:rFonts w:hint="eastAsia"/>
-                        </w:rPr>
-                        <w:t>Rui</w:t>
-                      </w:r>
-                      <w:proofErr w:type="spellEnd"/>
-                      <w:r>
-                        <w:rPr>
-                          <w:rFonts w:hint="eastAsia"/>
-                        </w:rPr>
-                        <w:t xml:space="preserve"> Da</w:t>
-                      </w:r>
-                    </w:p>
-                  </w:txbxContent>
-                </v:textbox>
-              </v:shape>
-            </w:pict>
-          </mc:Fallback>
-        </mc:AlternateContent>
+        <w:pict>
+          <v:shape id="_x0000_s1028" type="#_x0000_t202" style="position:absolute;margin-left:0;margin-top:51.75pt;width:81pt;height:21pt;z-index:251663360;visibility:visible;mso-width-relative:margin;mso-height-relative:margin" o:gfxdata="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">
+            <v:textbox>
+              <w:txbxContent>
+                <w:p>
+                  <w:r>
+                    <w:rPr>
+                      <w:rFonts w:hint="eastAsia"/>
+                    </w:rPr>
+                    <w:t xml:space="preserve">Author: </w:t>
+                  </w:r>
+                  <w:proofErr w:type="spellStart"/>
+                  <w:r>
+                    <w:rPr>
+                      <w:rFonts w:hint="eastAsia"/>
+                    </w:rPr>
+                    <w:t>Rui</w:t>
+                  </w:r>
+                  <w:proofErr w:type="spellEnd"/>
+                  <w:r>
+                    <w:rPr>
+                      <w:rFonts w:hint="eastAsia"/>
+                    </w:rPr>
+                    <w:t xml:space="preserve"> </w:t>
+                  </w:r>
+                  <w:proofErr w:type="spellStart"/>
+                  <w:r>
+                    <w:rPr>
+                      <w:rFonts w:hint="eastAsia"/>
+                    </w:rPr>
+                    <w:t>Da</w:t>
+                  </w:r>
+                  <w:proofErr w:type="spellEnd"/>
+                </w:p>
+              </w:txbxContent>
+            </v:textbox>
+          </v:shape>
+        </w:pict>
       </w:r>
       <w:r>
         <w:rPr>
@@ -684,10 +470,10 @@
                     <pic:cNvPicPr/>
                   </pic:nvPicPr>
                   <pic:blipFill>
-                    <a:blip r:embed="rId9">
+                    <a:blip r:embed="rId10" cstate="print">
                       <a:extLst>
                         <a:ext uri="{28A0092B-C50C-407E-A947-70E740481C1C}">
-                          <a14:useLocalDpi xmlns:a14="http://schemas.microsoft.com/office/drawing/2010/main" val="0"/>
+                          <a14:useLocalDpi xmlns:a14="http://schemas.microsoft.com/office/drawing/2010/main" xmlns:wps="http://schemas.microsoft.com/office/word/2010/wordprocessingShape" xmlns:wpi="http://schemas.microsoft.com/office/word/2010/wordprocessingInk" xmlns:wpg="http://schemas.microsoft.com/office/word/2010/wordprocessingGroup" xmlns:w14="http://schemas.microsoft.com/office/word/2010/wordml" xmlns:w="http://schemas.openxmlformats.org/wordprocessingml/2006/main" xmlns:w10="urn:schemas-microsoft-com:office:word" xmlns:wp14="http://schemas.microsoft.com/office/word/2010/wordprocessingDrawing" xmlns:v="urn:schemas-microsoft-com:vml" xmlns:o="urn:schemas-microsoft-com:office:office" xmlns:mc="http://schemas.openxmlformats.org/markup-compatibility/2006" xmlns:wpc="http://schemas.microsoft.com/office/word/2010/wordprocessingCanvas" xmlns="" val="0"/>
                         </a:ext>
                       </a:extLst>
                     </a:blip>
@@ -714,7 +500,6 @@
     <w:p>
       <w:pPr>
         <w:rPr>
-          <w:rFonts w:hint="eastAsia"/>
           <w:sz w:val="56"/>
           <w:szCs w:val="56"/>
         </w:rPr>
@@ -733,96 +518,22 @@
           <w:szCs w:val="56"/>
         </w:rPr>
         <w:lastRenderedPageBreak/>
-        <mc:AlternateContent>
-          <mc:Choice Requires="wps">
-            <w:drawing>
-              <wp:anchor distT="0" distB="0" distL="114300" distR="114300" simplePos="0" relativeHeight="251665408" behindDoc="0" locked="0" layoutInCell="1" allowOverlap="1" wp14:editId="36B11C9B">
-                <wp:simplePos x="0" y="0"/>
-                <wp:positionH relativeFrom="column">
-                  <wp:posOffset>0</wp:posOffset>
-                </wp:positionH>
-                <wp:positionV relativeFrom="paragraph">
-                  <wp:posOffset>819150</wp:posOffset>
-                </wp:positionV>
-                <wp:extent cx="1200150" cy="257175"/>
-                <wp:effectExtent l="0" t="0" r="19050" b="28575"/>
-                <wp:wrapNone/>
-                <wp:docPr id="9" name="Text Box 2"/>
-                <wp:cNvGraphicFramePr>
-                  <a:graphicFrameLocks xmlns:a="http://schemas.openxmlformats.org/drawingml/2006/main"/>
-                </wp:cNvGraphicFramePr>
-                <a:graphic xmlns:a="http://schemas.openxmlformats.org/drawingml/2006/main">
-                  <a:graphicData uri="http://schemas.microsoft.com/office/word/2010/wordprocessingShape">
-                    <wps:wsp>
-                      <wps:cNvSpPr txBox="1">
-                        <a:spLocks noChangeArrowheads="1"/>
-                      </wps:cNvSpPr>
-                      <wps:spPr bwMode="auto">
-                        <a:xfrm>
-                          <a:off x="0" y="0"/>
-                          <a:ext cx="1200150" cy="257175"/>
-                        </a:xfrm>
-                        <a:prstGeom prst="rect">
-                          <a:avLst/>
-                        </a:prstGeom>
-                        <a:solidFill>
-                          <a:srgbClr val="FFFFFF"/>
-                        </a:solidFill>
-                        <a:ln w="9525">
-                          <a:solidFill>
-                            <a:srgbClr val="000000"/>
-                          </a:solidFill>
-                          <a:miter lim="800000"/>
-                          <a:headEnd/>
-                          <a:tailEnd/>
-                        </a:ln>
-                      </wps:spPr>
-                      <wps:txbx>
-                        <w:txbxContent>
-                          <w:p>
-                            <w:r>
-                              <w:rPr>
-                                <w:rFonts w:hint="eastAsia"/>
-                              </w:rPr>
-                              <w:t>Author: Kun Chen</w:t>
-                            </w:r>
-                          </w:p>
-                        </w:txbxContent>
-                      </wps:txbx>
-                      <wps:bodyPr rot="0" vert="horz" wrap="square" lIns="91440" tIns="45720" rIns="91440" bIns="45720" anchor="t" anchorCtr="0">
-                        <a:noAutofit/>
-                      </wps:bodyPr>
-                    </wps:wsp>
-                  </a:graphicData>
-                </a:graphic>
-                <wp14:sizeRelH relativeFrom="margin">
-                  <wp14:pctWidth>0</wp14:pctWidth>
-                </wp14:sizeRelH>
-                <wp14:sizeRelV relativeFrom="margin">
-                  <wp14:pctHeight>0</wp14:pctHeight>
-                </wp14:sizeRelV>
-              </wp:anchor>
-            </w:drawing>
-          </mc:Choice>
-          <mc:Fallback>
-            <w:pict>
-              <v:shape id="_x0000_s1029" type="#_x0000_t202" style="position:absolute;margin-left:0;margin-top:64.5pt;width:94.5pt;height:20.25pt;z-index:251665408;visibility:visible;mso-wrap-style:square;mso-width-percent:0;mso-height-percent:0;mso-wrap-distance-left:9pt;mso-wrap-distance-top:0;mso-wrap-distance-right:9pt;mso-wrap-distance-bottom:0;mso-position-horizontal:absolute;mso-position-horizontal-relative:text;mso-position-vertical:absolute;mso-position-vertical-relative:text;mso-width-percent:0;mso-height-percent:0;mso-width-relative:margin;mso-height-relative:margin;v-text-anchor:top" o:gfxdata="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">
-                <v:textbox>
-                  <w:txbxContent>
-                    <w:p>
-                      <w:r>
-                        <w:rPr>
-                          <w:rFonts w:hint="eastAsia"/>
-                        </w:rPr>
-                        <w:t>Author: Kun Chen</w:t>
-                      </w:r>
-                    </w:p>
-                  </w:txbxContent>
-                </v:textbox>
-              </v:shape>
-            </w:pict>
-          </mc:Fallback>
-        </mc:AlternateContent>
+        <w:pict>
+          <v:shape id="_x0000_s1029" type="#_x0000_t202" style="position:absolute;margin-left:0;margin-top:64.5pt;width:94.5pt;height:20.25pt;z-index:251665408;visibility:visible;mso-width-relative:margin;mso-height-relative:margin" o:gfxdata="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">
+            <v:textbox>
+              <w:txbxContent>
+                <w:p>
+                  <w:r>
+                    <w:rPr>
+                      <w:rFonts w:hint="eastAsia"/>
+                    </w:rPr>
+                    <w:t>Author: Kun Chen</w:t>
+                  </w:r>
+                </w:p>
+              </w:txbxContent>
+            </v:textbox>
+          </v:shape>
+        </w:pict>
       </w:r>
       <w:r>
         <w:rPr>
@@ -846,10 +557,10 @@
                     <pic:cNvPicPr/>
                   </pic:nvPicPr>
                   <pic:blipFill>
-                    <a:blip r:embed="rId10">
+                    <a:blip r:embed="rId11" cstate="print">
                       <a:extLst>
                         <a:ext uri="{28A0092B-C50C-407E-A947-70E740481C1C}">
-                          <a14:useLocalDpi xmlns:a14="http://schemas.microsoft.com/office/drawing/2010/main" val="0"/>
+                          <a14:useLocalDpi xmlns:a14="http://schemas.microsoft.com/office/drawing/2010/main" xmlns:wps="http://schemas.microsoft.com/office/word/2010/wordprocessingShape" xmlns:wpi="http://schemas.microsoft.com/office/word/2010/wordprocessingInk" xmlns:wpg="http://schemas.microsoft.com/office/word/2010/wordprocessingGroup" xmlns:w14="http://schemas.microsoft.com/office/word/2010/wordml" xmlns:w="http://schemas.openxmlformats.org/wordprocessingml/2006/main" xmlns:w10="urn:schemas-microsoft-com:office:word" xmlns:wp14="http://schemas.microsoft.com/office/word/2010/wordprocessingDrawing" xmlns:v="urn:schemas-microsoft-com:vml" xmlns:o="urn:schemas-microsoft-com:office:office" xmlns:mc="http://schemas.openxmlformats.org/markup-compatibility/2006" xmlns:wpc="http://schemas.microsoft.com/office/word/2010/wordprocessingCanvas" xmlns="" val="0"/>
                         </a:ext>
                       </a:extLst>
                     </a:blip>
@@ -876,9 +587,6 @@
     <w:p>
       <w:pPr>
         <w:jc w:val="center"/>
-        <w:rPr>
-          <w:rFonts w:hint="eastAsia"/>
-        </w:rPr>
       </w:pPr>
       <w:r>
         <w:rPr>
@@ -892,7 +600,7 @@
     </w:p>
     <w:p>
       <w:pPr>
-        <w:pStyle w:val="ListParagraph"/>
+        <w:pStyle w:val="a4"/>
         <w:numPr>
           <w:ilvl w:val="0"/>
           <w:numId w:val="1"/>
@@ -919,7 +627,7 @@
           <w:noProof/>
         </w:rPr>
         <w:drawing>
-          <wp:inline distT="0" distB="0" distL="0" distR="0" wp14:anchorId="22F107D9" wp14:editId="13C6D3F2">
+          <wp:inline distT="0" distB="0" distL="0" distR="0">
             <wp:extent cx="4953000" cy="4676775"/>
             <wp:effectExtent l="19050" t="0" r="0" b="0"/>
             <wp:docPr id="11" name="图片 7"/>
@@ -931,79 +639,6 @@
                 <pic:pic xmlns:pic="http://schemas.openxmlformats.org/drawingml/2006/picture">
                   <pic:nvPicPr>
                     <pic:cNvPr id="0" name="Picture 7"/>
-                    <pic:cNvPicPr>
-                      <a:picLocks noChangeAspect="1" noChangeArrowheads="1"/>
-                    </pic:cNvPicPr>
-                  </pic:nvPicPr>
-                  <pic:blipFill>
-                    <a:blip r:embed="rId11" cstate="print"/>
-                    <a:srcRect/>
-                    <a:stretch>
-                      <a:fillRect/>
-                    </a:stretch>
-                  </pic:blipFill>
-                  <pic:spPr bwMode="auto">
-                    <a:xfrm>
-                      <a:off x="0" y="0"/>
-                      <a:ext cx="4953000" cy="4676775"/>
-                    </a:xfrm>
-                    <a:prstGeom prst="rect">
-                      <a:avLst/>
-                    </a:prstGeom>
-                    <a:noFill/>
-                    <a:ln w="9525">
-                      <a:noFill/>
-                      <a:miter lim="800000"/>
-                      <a:headEnd/>
-                      <a:tailEnd/>
-                    </a:ln>
-                  </pic:spPr>
-                </pic:pic>
-              </a:graphicData>
-            </a:graphic>
-          </wp:inline>
-        </w:drawing>
-      </w:r>
-    </w:p>
-    <w:p>
-      <w:r>
-        <w:br w:type="page"/>
-      </w:r>
-    </w:p>
-    <w:p>
-      <w:pPr>
-        <w:pStyle w:val="ListParagraph"/>
-        <w:numPr>
-          <w:ilvl w:val="0"/>
-          <w:numId w:val="1"/>
-        </w:numPr>
-      </w:pPr>
-      <w:r>
-        <w:lastRenderedPageBreak/>
-        <w:t>System displays all the available tables</w:t>
-      </w:r>
-    </w:p>
-    <w:p>
-      <w:pPr>
-        <w:pStyle w:val="ListParagraph"/>
-      </w:pPr>
-      <w:r>
-        <w:rPr>
-          <w:noProof/>
-        </w:rPr>
-        <w:drawing>
-          <wp:inline distT="0" distB="0" distL="0" distR="0" wp14:anchorId="77094F42" wp14:editId="3B328E1D">
-            <wp:extent cx="4953000" cy="4676775"/>
-            <wp:effectExtent l="19050" t="0" r="0" b="0"/>
-            <wp:docPr id="16" name="图片 16"/>
-            <wp:cNvGraphicFramePr>
-              <a:graphicFrameLocks xmlns:a="http://schemas.openxmlformats.org/drawingml/2006/main" noChangeAspect="1"/>
-            </wp:cNvGraphicFramePr>
-            <a:graphic xmlns:a="http://schemas.openxmlformats.org/drawingml/2006/main">
-              <a:graphicData uri="http://schemas.openxmlformats.org/drawingml/2006/picture">
-                <pic:pic xmlns:pic="http://schemas.openxmlformats.org/drawingml/2006/picture">
-                  <pic:nvPicPr>
-                    <pic:cNvPr id="0" name="Picture 16"/>
                     <pic:cNvPicPr>
                       <a:picLocks noChangeAspect="1" noChangeArrowheads="1"/>
                     </pic:cNvPicPr>
@@ -1045,7 +680,7 @@
     </w:p>
     <w:p>
       <w:pPr>
-        <w:pStyle w:val="ListParagraph"/>
+        <w:pStyle w:val="a4"/>
         <w:numPr>
           <w:ilvl w:val="0"/>
           <w:numId w:val="1"/>
@@ -1053,22 +688,22 @@
       </w:pPr>
       <w:r>
         <w:lastRenderedPageBreak/>
-        <w:t>The receptionist selects one table, and enters user’s name and phone, clicks reserve button.</w:t>
-      </w:r>
-    </w:p>
-    <w:p>
-      <w:pPr>
-        <w:pStyle w:val="ListParagraph"/>
+        <w:t>System displays all the available tables</w:t>
+      </w:r>
+    </w:p>
+    <w:p>
+      <w:pPr>
+        <w:pStyle w:val="a4"/>
       </w:pPr>
       <w:r>
         <w:rPr>
           <w:noProof/>
         </w:rPr>
         <w:drawing>
-          <wp:inline distT="0" distB="0" distL="0" distR="0" wp14:anchorId="00C81204" wp14:editId="1667C1A7">
+          <wp:inline distT="0" distB="0" distL="0" distR="0">
             <wp:extent cx="4953000" cy="4676775"/>
             <wp:effectExtent l="19050" t="0" r="0" b="0"/>
-            <wp:docPr id="19" name="图片 19"/>
+            <wp:docPr id="16" name="图片 16"/>
             <wp:cNvGraphicFramePr>
               <a:graphicFrameLocks xmlns:a="http://schemas.openxmlformats.org/drawingml/2006/main" noChangeAspect="1"/>
             </wp:cNvGraphicFramePr>
@@ -1076,7 +711,7 @@
               <a:graphicData uri="http://schemas.openxmlformats.org/drawingml/2006/picture">
                 <pic:pic xmlns:pic="http://schemas.openxmlformats.org/drawingml/2006/picture">
                   <pic:nvPicPr>
-                    <pic:cNvPr id="0" name="Picture 19"/>
+                    <pic:cNvPr id="0" name="Picture 16"/>
                     <pic:cNvPicPr>
                       <a:picLocks noChangeAspect="1" noChangeArrowheads="1"/>
                     </pic:cNvPicPr>
@@ -1118,7 +753,7 @@
     </w:p>
     <w:p>
       <w:pPr>
-        <w:pStyle w:val="ListParagraph"/>
+        <w:pStyle w:val="a4"/>
         <w:numPr>
           <w:ilvl w:val="0"/>
           <w:numId w:val="1"/>
@@ -1126,19 +761,92 @@
       </w:pPr>
       <w:r>
         <w:lastRenderedPageBreak/>
+        <w:t>The receptionist selects one table, and enters user’s name and phone, clicks reserve button.</w:t>
+      </w:r>
+    </w:p>
+    <w:p>
+      <w:pPr>
+        <w:pStyle w:val="a4"/>
+      </w:pPr>
+      <w:r>
+        <w:rPr>
+          <w:noProof/>
+        </w:rPr>
+        <w:drawing>
+          <wp:inline distT="0" distB="0" distL="0" distR="0">
+            <wp:extent cx="4953000" cy="4676775"/>
+            <wp:effectExtent l="19050" t="0" r="0" b="0"/>
+            <wp:docPr id="19" name="图片 19"/>
+            <wp:cNvGraphicFramePr>
+              <a:graphicFrameLocks xmlns:a="http://schemas.openxmlformats.org/drawingml/2006/main" noChangeAspect="1"/>
+            </wp:cNvGraphicFramePr>
+            <a:graphic xmlns:a="http://schemas.openxmlformats.org/drawingml/2006/main">
+              <a:graphicData uri="http://schemas.openxmlformats.org/drawingml/2006/picture">
+                <pic:pic xmlns:pic="http://schemas.openxmlformats.org/drawingml/2006/picture">
+                  <pic:nvPicPr>
+                    <pic:cNvPr id="0" name="Picture 19"/>
+                    <pic:cNvPicPr>
+                      <a:picLocks noChangeAspect="1" noChangeArrowheads="1"/>
+                    </pic:cNvPicPr>
+                  </pic:nvPicPr>
+                  <pic:blipFill>
+                    <a:blip r:embed="rId14" cstate="print"/>
+                    <a:srcRect/>
+                    <a:stretch>
+                      <a:fillRect/>
+                    </a:stretch>
+                  </pic:blipFill>
+                  <pic:spPr bwMode="auto">
+                    <a:xfrm>
+                      <a:off x="0" y="0"/>
+                      <a:ext cx="4953000" cy="4676775"/>
+                    </a:xfrm>
+                    <a:prstGeom prst="rect">
+                      <a:avLst/>
+                    </a:prstGeom>
+                    <a:noFill/>
+                    <a:ln w="9525">
+                      <a:noFill/>
+                      <a:miter lim="800000"/>
+                      <a:headEnd/>
+                      <a:tailEnd/>
+                    </a:ln>
+                  </pic:spPr>
+                </pic:pic>
+              </a:graphicData>
+            </a:graphic>
+          </wp:inline>
+        </w:drawing>
+      </w:r>
+    </w:p>
+    <w:p>
+      <w:r>
+        <w:br w:type="page"/>
+      </w:r>
+    </w:p>
+    <w:p>
+      <w:pPr>
+        <w:pStyle w:val="a4"/>
+        <w:numPr>
+          <w:ilvl w:val="0"/>
+          <w:numId w:val="1"/>
+        </w:numPr>
+      </w:pPr>
+      <w:r>
+        <w:lastRenderedPageBreak/>
         <w:t>System pops out confirmation window to display reserving successfully.</w:t>
       </w:r>
     </w:p>
     <w:p>
       <w:pPr>
-        <w:pStyle w:val="ListParagraph"/>
+        <w:pStyle w:val="a4"/>
       </w:pPr>
       <w:r>
         <w:rPr>
           <w:noProof/>
         </w:rPr>
         <w:drawing>
-          <wp:inline distT="0" distB="0" distL="0" distR="0" wp14:anchorId="1C1E1A64" wp14:editId="49E7251A">
+          <wp:inline distT="0" distB="0" distL="0" distR="0">
             <wp:extent cx="2647950" cy="1495425"/>
             <wp:effectExtent l="19050" t="0" r="0" b="0"/>
             <wp:docPr id="22" name="图片 22"/>
@@ -1155,7 +863,7 @@
                     </pic:cNvPicPr>
                   </pic:nvPicPr>
                   <pic:blipFill>
-                    <a:blip r:embed="rId14" cstate="print"/>
+                    <a:blip r:embed="rId15" cstate="print"/>
                     <a:srcRect/>
                     <a:stretch>
                       <a:fillRect/>
@@ -1186,7 +894,7 @@
     </w:p>
     <w:p>
       <w:pPr>
-        <w:pStyle w:val="ListParagraph"/>
+        <w:pStyle w:val="a4"/>
         <w:numPr>
           <w:ilvl w:val="0"/>
           <w:numId w:val="1"/>
@@ -1198,14 +906,14 @@
     </w:p>
     <w:p>
       <w:pPr>
-        <w:pStyle w:val="ListParagraph"/>
+        <w:pStyle w:val="a4"/>
       </w:pPr>
       <w:r>
         <w:rPr>
           <w:noProof/>
         </w:rPr>
         <w:drawing>
-          <wp:inline distT="0" distB="0" distL="0" distR="0" wp14:anchorId="70019D8B" wp14:editId="0905CE1E">
+          <wp:inline distT="0" distB="0" distL="0" distR="0">
             <wp:extent cx="3990975" cy="3409950"/>
             <wp:effectExtent l="19050" t="0" r="9525" b="0"/>
             <wp:docPr id="25" name="图片 25"/>
@@ -1222,7 +930,7 @@
                     </pic:cNvPicPr>
                   </pic:nvPicPr>
                   <pic:blipFill>
-                    <a:blip r:embed="rId15" cstate="print"/>
+                    <a:blip r:embed="rId16" cstate="print"/>
                     <a:srcRect/>
                     <a:stretch>
                       <a:fillRect/>
@@ -1270,7 +978,6 @@
       <w:pPr>
         <w:jc w:val="center"/>
         <w:rPr>
-          <w:rFonts w:hint="eastAsia"/>
           <w:sz w:val="56"/>
           <w:szCs w:val="56"/>
         </w:rPr>
@@ -1330,7 +1037,7 @@
           <w:noProof/>
         </w:rPr>
         <w:drawing>
-          <wp:inline distT="0" distB="0" distL="0" distR="0" wp14:anchorId="0A3BAED6" wp14:editId="2EAEFFB7">
+          <wp:inline distT="0" distB="0" distL="0" distR="0">
             <wp:extent cx="3086100" cy="2627345"/>
             <wp:effectExtent l="0" t="0" r="0" b="0"/>
             <wp:docPr id="12" name="图片 2" descr="Macintosh HD:Users:kunchen:Desktop:E760C808-8820-4093-8686-E723CEB7E7AC.png"/>
@@ -1347,10 +1054,10 @@
                     </pic:cNvPicPr>
                   </pic:nvPicPr>
                   <pic:blipFill>
-                    <a:blip r:embed="rId16">
+                    <a:blip r:embed="rId17" cstate="print">
                       <a:extLst>
                         <a:ext uri="{28A0092B-C50C-407E-A947-70E740481C1C}">
-                          <a14:useLocalDpi xmlns:a14="http://schemas.microsoft.com/office/drawing/2010/main" val="0"/>
+                          <a14:useLocalDpi xmlns:a14="http://schemas.microsoft.com/office/drawing/2010/main" xmlns:wps="http://schemas.microsoft.com/office/word/2010/wordprocessingShape" xmlns:wpi="http://schemas.microsoft.com/office/word/2010/wordprocessingInk" xmlns:wpg="http://schemas.microsoft.com/office/word/2010/wordprocessingGroup" xmlns:w14="http://schemas.microsoft.com/office/word/2010/wordml" xmlns:w="http://schemas.openxmlformats.org/wordprocessingml/2006/main" xmlns:w10="urn:schemas-microsoft-com:office:word" xmlns:wp14="http://schemas.microsoft.com/office/word/2010/wordprocessingDrawing" xmlns:v="urn:schemas-microsoft-com:vml" xmlns:o="urn:schemas-microsoft-com:office:office" xmlns:mc="http://schemas.openxmlformats.org/markup-compatibility/2006" xmlns:wpc="http://schemas.microsoft.com/office/word/2010/wordprocessingCanvas" xmlns="" val="0"/>
                         </a:ext>
                       </a:extLst>
                     </a:blip>
@@ -1391,7 +1098,7 @@
           <w:noProof/>
         </w:rPr>
         <w:drawing>
-          <wp:inline distT="0" distB="0" distL="0" distR="0" wp14:anchorId="0A94DD42" wp14:editId="0BF8F549">
+          <wp:inline distT="0" distB="0" distL="0" distR="0">
             <wp:extent cx="3314700" cy="2450029"/>
             <wp:effectExtent l="0" t="0" r="0" b="0"/>
             <wp:docPr id="13" name="图片 3" descr="Macintosh HD:Users:kunchen:Desktop:25B95115-FF29-4679-94C4-A05204265981.png"/>
@@ -1408,10 +1115,10 @@
                     </pic:cNvPicPr>
                   </pic:nvPicPr>
                   <pic:blipFill>
-                    <a:blip r:embed="rId17">
+                    <a:blip r:embed="rId18" cstate="print">
                       <a:extLst>
                         <a:ext uri="{28A0092B-C50C-407E-A947-70E740481C1C}">
-                          <a14:useLocalDpi xmlns:a14="http://schemas.microsoft.com/office/drawing/2010/main" val="0"/>
+                          <a14:useLocalDpi xmlns:a14="http://schemas.microsoft.com/office/drawing/2010/main" xmlns:wps="http://schemas.microsoft.com/office/word/2010/wordprocessingShape" xmlns:wpi="http://schemas.microsoft.com/office/word/2010/wordprocessingInk" xmlns:wpg="http://schemas.microsoft.com/office/word/2010/wordprocessingGroup" xmlns:w14="http://schemas.microsoft.com/office/word/2010/wordml" xmlns:w="http://schemas.openxmlformats.org/wordprocessingml/2006/main" xmlns:w10="urn:schemas-microsoft-com:office:word" xmlns:wp14="http://schemas.microsoft.com/office/word/2010/wordprocessingDrawing" xmlns:v="urn:schemas-microsoft-com:vml" xmlns:o="urn:schemas-microsoft-com:office:office" xmlns:mc="http://schemas.openxmlformats.org/markup-compatibility/2006" xmlns:wpc="http://schemas.microsoft.com/office/word/2010/wordprocessingCanvas" xmlns="" val="0"/>
                         </a:ext>
                       </a:extLst>
                     </a:blip>
@@ -1473,7 +1180,7 @@
           <w:noProof/>
         </w:rPr>
         <w:drawing>
-          <wp:inline distT="0" distB="0" distL="0" distR="0" wp14:anchorId="68E6AFDC" wp14:editId="74F5698E">
+          <wp:inline distT="0" distB="0" distL="0" distR="0">
             <wp:extent cx="3314700" cy="2455047"/>
             <wp:effectExtent l="0" t="0" r="0" b="8890"/>
             <wp:docPr id="14" name="图片 4" descr="Macintosh HD:Users:kunchen:Desktop:587F282A-EA16-45F2-9E04-37151320648D.png"/>
@@ -1490,10 +1197,10 @@
                     </pic:cNvPicPr>
                   </pic:nvPicPr>
                   <pic:blipFill>
-                    <a:blip r:embed="rId18">
+                    <a:blip r:embed="rId19" cstate="print">
                       <a:extLst>
                         <a:ext uri="{28A0092B-C50C-407E-A947-70E740481C1C}">
-                          <a14:useLocalDpi xmlns:a14="http://schemas.microsoft.com/office/drawing/2010/main" val="0"/>
+                          <a14:useLocalDpi xmlns:a14="http://schemas.microsoft.com/office/drawing/2010/main" xmlns:wps="http://schemas.microsoft.com/office/word/2010/wordprocessingShape" xmlns:wpi="http://schemas.microsoft.com/office/word/2010/wordprocessingInk" xmlns:wpg="http://schemas.microsoft.com/office/word/2010/wordprocessingGroup" xmlns:w14="http://schemas.microsoft.com/office/word/2010/wordml" xmlns:w="http://schemas.openxmlformats.org/wordprocessingml/2006/main" xmlns:w10="urn:schemas-microsoft-com:office:word" xmlns:wp14="http://schemas.microsoft.com/office/word/2010/wordprocessingDrawing" xmlns:v="urn:schemas-microsoft-com:vml" xmlns:o="urn:schemas-microsoft-com:office:office" xmlns:mc="http://schemas.openxmlformats.org/markup-compatibility/2006" xmlns:wpc="http://schemas.microsoft.com/office/word/2010/wordprocessingCanvas" xmlns="" val="0"/>
                         </a:ext>
                       </a:extLst>
                     </a:blip>
@@ -1536,7 +1243,7 @@
         </w:rPr>
         <w:lastRenderedPageBreak/>
         <w:drawing>
-          <wp:inline distT="0" distB="0" distL="0" distR="0" wp14:anchorId="05DF563D" wp14:editId="63FC1A21">
+          <wp:inline distT="0" distB="0" distL="0" distR="0">
             <wp:extent cx="3429000" cy="2512030"/>
             <wp:effectExtent l="0" t="0" r="0" b="3175"/>
             <wp:docPr id="15" name="图片 5" descr="Macintosh HD:Users:kunchen:Desktop:21C5504C-A653-4C17-A195-7458EECC45D7.png"/>
@@ -1553,10 +1260,10 @@
                     </pic:cNvPicPr>
                   </pic:nvPicPr>
                   <pic:blipFill>
-                    <a:blip r:embed="rId19">
+                    <a:blip r:embed="rId20" cstate="print">
                       <a:extLst>
                         <a:ext uri="{28A0092B-C50C-407E-A947-70E740481C1C}">
-                          <a14:useLocalDpi xmlns:a14="http://schemas.microsoft.com/office/drawing/2010/main" val="0"/>
+                          <a14:useLocalDpi xmlns:a14="http://schemas.microsoft.com/office/drawing/2010/main" xmlns:wps="http://schemas.microsoft.com/office/word/2010/wordprocessingShape" xmlns:wpi="http://schemas.microsoft.com/office/word/2010/wordprocessingInk" xmlns:wpg="http://schemas.microsoft.com/office/word/2010/wordprocessingGroup" xmlns:w14="http://schemas.microsoft.com/office/word/2010/wordml" xmlns:w="http://schemas.openxmlformats.org/wordprocessingml/2006/main" xmlns:w10="urn:schemas-microsoft-com:office:word" xmlns:wp14="http://schemas.microsoft.com/office/word/2010/wordprocessingDrawing" xmlns:v="urn:schemas-microsoft-com:vml" xmlns:o="urn:schemas-microsoft-com:office:office" xmlns:mc="http://schemas.openxmlformats.org/markup-compatibility/2006" xmlns:wpc="http://schemas.microsoft.com/office/word/2010/wordprocessingCanvas" xmlns="" val="0"/>
                         </a:ext>
                       </a:extLst>
                     </a:blip>
@@ -1597,7 +1304,7 @@
           <w:noProof/>
         </w:rPr>
         <w:drawing>
-          <wp:inline distT="0" distB="0" distL="0" distR="0" wp14:anchorId="59835820" wp14:editId="1ED8B24C">
+          <wp:inline distT="0" distB="0" distL="0" distR="0">
             <wp:extent cx="3543300" cy="3641725"/>
             <wp:effectExtent l="0" t="0" r="12700" b="0"/>
             <wp:docPr id="10" name="图片 10" descr="Macintosh HD:Users:kunchen:Desktop:BC43A726-504A-4233-A3AA-169B8570368A.png"/>
@@ -1614,10 +1321,10 @@
                     </pic:cNvPicPr>
                   </pic:nvPicPr>
                   <pic:blipFill>
-                    <a:blip r:embed="rId20">
+                    <a:blip r:embed="rId21" cstate="print">
                       <a:extLst>
                         <a:ext uri="{28A0092B-C50C-407E-A947-70E740481C1C}">
-                          <a14:useLocalDpi xmlns:a14="http://schemas.microsoft.com/office/drawing/2010/main" val="0"/>
+                          <a14:useLocalDpi xmlns:a14="http://schemas.microsoft.com/office/drawing/2010/main" xmlns:wps="http://schemas.microsoft.com/office/word/2010/wordprocessingShape" xmlns:wpi="http://schemas.microsoft.com/office/word/2010/wordprocessingInk" xmlns:wpg="http://schemas.microsoft.com/office/word/2010/wordprocessingGroup" xmlns:w14="http://schemas.microsoft.com/office/word/2010/wordml" xmlns:w="http://schemas.openxmlformats.org/wordprocessingml/2006/main" xmlns:w10="urn:schemas-microsoft-com:office:word" xmlns:wp14="http://schemas.microsoft.com/office/word/2010/wordprocessingDrawing" xmlns:v="urn:schemas-microsoft-com:vml" xmlns:o="urn:schemas-microsoft-com:office:office" xmlns:mc="http://schemas.openxmlformats.org/markup-compatibility/2006" xmlns:wpc="http://schemas.microsoft.com/office/word/2010/wordprocessingCanvas" xmlns="" val="0"/>
                         </a:ext>
                       </a:extLst>
                     </a:blip>
@@ -1683,7 +1390,7 @@
           <w:noProof/>
         </w:rPr>
         <w:drawing>
-          <wp:inline distT="0" distB="0" distL="0" distR="0" wp14:anchorId="7A3CCBF2" wp14:editId="096907EA">
+          <wp:inline distT="0" distB="0" distL="0" distR="0">
             <wp:extent cx="3086100" cy="2627345"/>
             <wp:effectExtent l="0" t="0" r="0" b="0"/>
             <wp:docPr id="17" name="图片 6" descr="Macintosh HD:Users:kunchen:Desktop:E760C808-8820-4093-8686-E723CEB7E7AC.png"/>
@@ -1700,10 +1407,10 @@
                     </pic:cNvPicPr>
                   </pic:nvPicPr>
                   <pic:blipFill>
-                    <a:blip r:embed="rId16">
+                    <a:blip r:embed="rId17" cstate="print">
                       <a:extLst>
                         <a:ext uri="{28A0092B-C50C-407E-A947-70E740481C1C}">
-                          <a14:useLocalDpi xmlns:a14="http://schemas.microsoft.com/office/drawing/2010/main" val="0"/>
+                          <a14:useLocalDpi xmlns:a14="http://schemas.microsoft.com/office/drawing/2010/main" xmlns:wps="http://schemas.microsoft.com/office/word/2010/wordprocessingShape" xmlns:wpi="http://schemas.microsoft.com/office/word/2010/wordprocessingInk" xmlns:wpg="http://schemas.microsoft.com/office/word/2010/wordprocessingGroup" xmlns:w14="http://schemas.microsoft.com/office/word/2010/wordml" xmlns:w="http://schemas.openxmlformats.org/wordprocessingml/2006/main" xmlns:w10="urn:schemas-microsoft-com:office:word" xmlns:wp14="http://schemas.microsoft.com/office/word/2010/wordprocessingDrawing" xmlns:v="urn:schemas-microsoft-com:vml" xmlns:o="urn:schemas-microsoft-com:office:office" xmlns:mc="http://schemas.openxmlformats.org/markup-compatibility/2006" xmlns:wpc="http://schemas.microsoft.com/office/word/2010/wordprocessingCanvas" xmlns="" val="0"/>
                         </a:ext>
                       </a:extLst>
                     </a:blip>
@@ -1744,7 +1451,7 @@
           <w:noProof/>
         </w:rPr>
         <w:drawing>
-          <wp:inline distT="0" distB="0" distL="0" distR="0" wp14:anchorId="1D615F5F" wp14:editId="3B947E4D">
+          <wp:inline distT="0" distB="0" distL="0" distR="0">
             <wp:extent cx="3314700" cy="2450029"/>
             <wp:effectExtent l="0" t="0" r="0" b="0"/>
             <wp:docPr id="18" name="图片 7" descr="Macintosh HD:Users:kunchen:Desktop:25B95115-FF29-4679-94C4-A05204265981.png"/>
@@ -1761,10 +1468,10 @@
                     </pic:cNvPicPr>
                   </pic:nvPicPr>
                   <pic:blipFill>
-                    <a:blip r:embed="rId17">
+                    <a:blip r:embed="rId18" cstate="print">
                       <a:extLst>
                         <a:ext uri="{28A0092B-C50C-407E-A947-70E740481C1C}">
-                          <a14:useLocalDpi xmlns:a14="http://schemas.microsoft.com/office/drawing/2010/main" val="0"/>
+                          <a14:useLocalDpi xmlns:a14="http://schemas.microsoft.com/office/drawing/2010/main" xmlns:wps="http://schemas.microsoft.com/office/word/2010/wordprocessingShape" xmlns:wpi="http://schemas.microsoft.com/office/word/2010/wordprocessingInk" xmlns:wpg="http://schemas.microsoft.com/office/word/2010/wordprocessingGroup" xmlns:w14="http://schemas.microsoft.com/office/word/2010/wordml" xmlns:w="http://schemas.openxmlformats.org/wordprocessingml/2006/main" xmlns:w10="urn:schemas-microsoft-com:office:word" xmlns:wp14="http://schemas.microsoft.com/office/word/2010/wordprocessingDrawing" xmlns:v="urn:schemas-microsoft-com:vml" xmlns:o="urn:schemas-microsoft-com:office:office" xmlns:mc="http://schemas.openxmlformats.org/markup-compatibility/2006" xmlns:wpc="http://schemas.microsoft.com/office/word/2010/wordprocessingCanvas" xmlns="" val="0"/>
                         </a:ext>
                       </a:extLst>
                     </a:blip>
@@ -1807,7 +1514,7 @@
         </w:rPr>
         <w:lastRenderedPageBreak/>
         <w:drawing>
-          <wp:inline distT="0" distB="0" distL="0" distR="0" wp14:anchorId="4ABE320E" wp14:editId="7D931401">
+          <wp:inline distT="0" distB="0" distL="0" distR="0">
             <wp:extent cx="3543300" cy="2612193"/>
             <wp:effectExtent l="0" t="0" r="0" b="4445"/>
             <wp:docPr id="20" name="图片 8" descr="Macintosh HD:Users:kunchen:Desktop:6B2D2AAE-6EE6-48EE-BA00-DD6960AC010D.png"/>
@@ -1824,10 +1531,10 @@
                     </pic:cNvPicPr>
                   </pic:nvPicPr>
                   <pic:blipFill>
-                    <a:blip r:embed="rId21">
+                    <a:blip r:embed="rId22" cstate="print">
                       <a:extLst>
                         <a:ext uri="{28A0092B-C50C-407E-A947-70E740481C1C}">
-                          <a14:useLocalDpi xmlns:a14="http://schemas.microsoft.com/office/drawing/2010/main" val="0"/>
+                          <a14:useLocalDpi xmlns:a14="http://schemas.microsoft.com/office/drawing/2010/main" xmlns:wps="http://schemas.microsoft.com/office/word/2010/wordprocessingShape" xmlns:wpi="http://schemas.microsoft.com/office/word/2010/wordprocessingInk" xmlns:wpg="http://schemas.microsoft.com/office/word/2010/wordprocessingGroup" xmlns:w14="http://schemas.microsoft.com/office/word/2010/wordml" xmlns:w="http://schemas.openxmlformats.org/wordprocessingml/2006/main" xmlns:w10="urn:schemas-microsoft-com:office:word" xmlns:wp14="http://schemas.microsoft.com/office/word/2010/wordprocessingDrawing" xmlns:v="urn:schemas-microsoft-com:vml" xmlns:o="urn:schemas-microsoft-com:office:office" xmlns:mc="http://schemas.openxmlformats.org/markup-compatibility/2006" xmlns:wpc="http://schemas.microsoft.com/office/word/2010/wordprocessingCanvas" xmlns="" val="0"/>
                         </a:ext>
                       </a:extLst>
                     </a:blip>
@@ -1877,7 +1584,7 @@
           <w:noProof/>
         </w:rPr>
         <w:drawing>
-          <wp:inline distT="0" distB="0" distL="0" distR="0" wp14:anchorId="0E73712A" wp14:editId="7DC9030A">
+          <wp:inline distT="0" distB="0" distL="0" distR="0">
             <wp:extent cx="3771900" cy="3620185"/>
             <wp:effectExtent l="0" t="0" r="0" b="12065"/>
             <wp:docPr id="21" name="图片 9" descr="Macintosh HD:Users:kunchen:Desktop:B6F6F902-9EC6-497A-8471-CE482DFCCF15.png"/>
@@ -1894,10 +1601,10 @@
                     </pic:cNvPicPr>
                   </pic:nvPicPr>
                   <pic:blipFill>
-                    <a:blip r:embed="rId22">
+                    <a:blip r:embed="rId23" cstate="print">
                       <a:extLst>
                         <a:ext uri="{28A0092B-C50C-407E-A947-70E740481C1C}">
-                          <a14:useLocalDpi xmlns:a14="http://schemas.microsoft.com/office/drawing/2010/main" val="0"/>
+                          <a14:useLocalDpi xmlns:a14="http://schemas.microsoft.com/office/drawing/2010/main" xmlns:wps="http://schemas.microsoft.com/office/word/2010/wordprocessingShape" xmlns:wpi="http://schemas.microsoft.com/office/word/2010/wordprocessingInk" xmlns:wpg="http://schemas.microsoft.com/office/word/2010/wordprocessingGroup" xmlns:w14="http://schemas.microsoft.com/office/word/2010/wordml" xmlns:w="http://schemas.openxmlformats.org/wordprocessingml/2006/main" xmlns:w10="urn:schemas-microsoft-com:office:word" xmlns:wp14="http://schemas.microsoft.com/office/word/2010/wordprocessingDrawing" xmlns:v="urn:schemas-microsoft-com:vml" xmlns:o="urn:schemas-microsoft-com:office:office" xmlns:mc="http://schemas.openxmlformats.org/markup-compatibility/2006" xmlns:wpc="http://schemas.microsoft.com/office/word/2010/wordprocessingCanvas" xmlns="" val="0"/>
                         </a:ext>
                       </a:extLst>
                     </a:blip>
@@ -1932,7 +1639,6 @@
       <w:pPr>
         <w:jc w:val="center"/>
         <w:rPr>
-          <w:rFonts w:hint="eastAsia"/>
           <w:sz w:val="56"/>
           <w:szCs w:val="56"/>
         </w:rPr>
@@ -1968,7 +1674,25 @@
           <w:sz w:val="56"/>
           <w:szCs w:val="56"/>
         </w:rPr>
-        <w:t xml:space="preserve"> Da)</w:t>
+        <w:t xml:space="preserve"> </w:t>
+      </w:r>
+      <w:proofErr w:type="spellStart"/>
+      <w:r>
+        <w:rPr>
+          <w:rFonts w:hint="eastAsia"/>
+          <w:sz w:val="56"/>
+          <w:szCs w:val="56"/>
+        </w:rPr>
+        <w:t>Da</w:t>
+      </w:r>
+      <w:proofErr w:type="spellEnd"/>
+      <w:r>
+        <w:rPr>
+          <w:rFonts w:hint="eastAsia"/>
+          <w:sz w:val="56"/>
+          <w:szCs w:val="56"/>
+        </w:rPr>
+        <w:t>)</w:t>
       </w:r>
     </w:p>
     <w:p>
@@ -2026,14 +1750,14 @@
     </w:p>
     <w:p>
       <w:pPr>
-        <w:pStyle w:val="ListParagraph"/>
+        <w:pStyle w:val="a4"/>
       </w:pPr>
       <w:r>
         <w:rPr>
           <w:noProof/>
         </w:rPr>
         <w:drawing>
-          <wp:inline distT="0" distB="0" distL="0" distR="0" wp14:anchorId="366DBBFE" wp14:editId="2AD1D392">
+          <wp:inline distT="0" distB="0" distL="0" distR="0">
             <wp:extent cx="4048125" cy="2680409"/>
             <wp:effectExtent l="0" t="0" r="0" b="5715"/>
             <wp:docPr id="1" name="Picture 1"/>
@@ -2048,7 +1772,7 @@
                     <pic:cNvPicPr/>
                   </pic:nvPicPr>
                   <pic:blipFill>
-                    <a:blip r:embed="rId23"/>
+                    <a:blip r:embed="rId24" cstate="print"/>
                     <a:stretch>
                       <a:fillRect/>
                     </a:stretch>
@@ -2113,7 +1837,7 @@
           <w:noProof/>
         </w:rPr>
         <w:drawing>
-          <wp:inline distT="0" distB="0" distL="0" distR="0" wp14:anchorId="4EAE48C7" wp14:editId="0F2AD1BD">
+          <wp:inline distT="0" distB="0" distL="0" distR="0">
             <wp:extent cx="3438525" cy="2793802"/>
             <wp:effectExtent l="0" t="0" r="0" b="6985"/>
             <wp:docPr id="23" name="Picture 23"/>
@@ -2128,7 +1852,7 @@
                     <pic:cNvPicPr/>
                   </pic:nvPicPr>
                   <pic:blipFill>
-                    <a:blip r:embed="rId24"/>
+                    <a:blip r:embed="rId25" cstate="print"/>
                     <a:stretch>
                       <a:fillRect/>
                     </a:stretch>
@@ -2168,7 +1892,7 @@
           <w:noProof/>
         </w:rPr>
         <w:drawing>
-          <wp:inline distT="0" distB="0" distL="0" distR="0" wp14:anchorId="78BCF229" wp14:editId="03A2F912">
+          <wp:inline distT="0" distB="0" distL="0" distR="0">
             <wp:extent cx="2905125" cy="2360414"/>
             <wp:effectExtent l="0" t="0" r="0" b="1905"/>
             <wp:docPr id="24" name="Picture 24"/>
@@ -2183,7 +1907,7 @@
                     <pic:cNvPicPr/>
                   </pic:nvPicPr>
                   <pic:blipFill>
-                    <a:blip r:embed="rId25"/>
+                    <a:blip r:embed="rId26" cstate="print"/>
                     <a:stretch>
                       <a:fillRect/>
                     </a:stretch>
@@ -2262,7 +1986,7 @@
           <w:noProof/>
         </w:rPr>
         <w:drawing>
-          <wp:inline distT="0" distB="0" distL="0" distR="0" wp14:anchorId="1E39E9DA" wp14:editId="2ECD2085">
+          <wp:inline distT="0" distB="0" distL="0" distR="0">
             <wp:extent cx="3495619" cy="2314575"/>
             <wp:effectExtent l="0" t="0" r="0" b="0"/>
             <wp:docPr id="26" name="Picture 26"/>
@@ -2277,7 +2001,7 @@
                     <pic:cNvPicPr/>
                   </pic:nvPicPr>
                   <pic:blipFill>
-                    <a:blip r:embed="rId26"/>
+                    <a:blip r:embed="rId27" cstate="print"/>
                     <a:stretch>
                       <a:fillRect/>
                     </a:stretch>
@@ -2387,7 +2111,7 @@
           <w:noProof/>
         </w:rPr>
         <w:drawing>
-          <wp:inline distT="0" distB="0" distL="0" distR="0" wp14:anchorId="0E655D5E" wp14:editId="61BBAAD3">
+          <wp:inline distT="0" distB="0" distL="0" distR="0">
             <wp:extent cx="3495675" cy="2314613"/>
             <wp:effectExtent l="0" t="0" r="0" b="9525"/>
             <wp:docPr id="27" name="Picture 27"/>
@@ -2402,7 +2126,7 @@
                     <pic:cNvPicPr/>
                   </pic:nvPicPr>
                   <pic:blipFill>
-                    <a:blip r:embed="rId27"/>
+                    <a:blip r:embed="rId28" cstate="print"/>
                     <a:stretch>
                       <a:fillRect/>
                     </a:stretch>
@@ -2482,7 +2206,7 @@
           <w:noProof/>
         </w:rPr>
         <w:drawing>
-          <wp:inline distT="0" distB="0" distL="0" distR="0" wp14:anchorId="77954C06" wp14:editId="3592672F">
+          <wp:inline distT="0" distB="0" distL="0" distR="0">
             <wp:extent cx="3943350" cy="3219450"/>
             <wp:effectExtent l="0" t="0" r="0" b="0"/>
             <wp:docPr id="28" name="Picture 28"/>
@@ -2497,7 +2221,7 @@
                     <pic:cNvPicPr/>
                   </pic:nvPicPr>
                   <pic:blipFill>
-                    <a:blip r:embed="rId28"/>
+                    <a:blip r:embed="rId29" cstate="print"/>
                     <a:stretch>
                       <a:fillRect/>
                     </a:stretch>
@@ -2571,7 +2295,7 @@
           <w:noProof/>
         </w:rPr>
         <w:drawing>
-          <wp:inline distT="0" distB="0" distL="0" distR="0" wp14:anchorId="4C8D4A38" wp14:editId="63651F82">
+          <wp:inline distT="0" distB="0" distL="0" distR="0">
             <wp:extent cx="3990975" cy="3409950"/>
             <wp:effectExtent l="0" t="0" r="9525" b="0"/>
             <wp:docPr id="29" name="Picture 29"/>
@@ -2586,7 +2310,7 @@
                     <pic:cNvPicPr/>
                   </pic:nvPicPr>
                   <pic:blipFill>
-                    <a:blip r:embed="rId29"/>
+                    <a:blip r:embed="rId30" cstate="print"/>
                     <a:stretch>
                       <a:fillRect/>
                     </a:stretch>
@@ -2620,7 +2344,6 @@
       <w:pPr>
         <w:jc w:val="center"/>
         <w:rPr>
-          <w:rFonts w:hint="eastAsia"/>
           <w:sz w:val="56"/>
           <w:szCs w:val="56"/>
         </w:rPr>
@@ -2653,7 +2376,7 @@
           <w:noProof/>
         </w:rPr>
         <w:drawing>
-          <wp:inline distT="0" distB="0" distL="0" distR="0" wp14:anchorId="364B8829" wp14:editId="0AB363F7">
+          <wp:inline distT="0" distB="0" distL="0" distR="0">
             <wp:extent cx="2857500" cy="2351225"/>
             <wp:effectExtent l="0" t="0" r="0" b="11430"/>
             <wp:docPr id="30" name="图片 9"/>
@@ -2670,10 +2393,10 @@
                     </pic:cNvPicPr>
                   </pic:nvPicPr>
                   <pic:blipFill>
-                    <a:blip r:embed="rId30">
+                    <a:blip r:embed="rId31" cstate="print">
                       <a:extLst>
                         <a:ext uri="{28A0092B-C50C-407E-A947-70E740481C1C}">
-                          <a14:useLocalDpi xmlns:a14="http://schemas.microsoft.com/office/drawing/2010/main" val="0"/>
+                          <a14:useLocalDpi xmlns:a14="http://schemas.microsoft.com/office/drawing/2010/main" xmlns:wps="http://schemas.microsoft.com/office/word/2010/wordprocessingShape" xmlns:wpi="http://schemas.microsoft.com/office/word/2010/wordprocessingInk" xmlns:wpg="http://schemas.microsoft.com/office/word/2010/wordprocessingGroup" xmlns:w14="http://schemas.microsoft.com/office/word/2010/wordml" xmlns:w="http://schemas.openxmlformats.org/wordprocessingml/2006/main" xmlns:w10="urn:schemas-microsoft-com:office:word" xmlns:wp14="http://schemas.microsoft.com/office/word/2010/wordprocessingDrawing" xmlns:v="urn:schemas-microsoft-com:vml" xmlns:o="urn:schemas-microsoft-com:office:office" xmlns:mc="http://schemas.openxmlformats.org/markup-compatibility/2006" xmlns:wpc="http://schemas.microsoft.com/office/word/2010/wordprocessingCanvas" xmlns="" val="0"/>
                         </a:ext>
                       </a:extLst>
                     </a:blip>
@@ -2713,7 +2436,7 @@
           <w:noProof/>
         </w:rPr>
         <w:drawing>
-          <wp:inline distT="0" distB="0" distL="0" distR="0" wp14:anchorId="1F0EB0C2" wp14:editId="119FB488">
+          <wp:inline distT="0" distB="0" distL="0" distR="0">
             <wp:extent cx="2857500" cy="2453723"/>
             <wp:effectExtent l="0" t="0" r="0" b="10160"/>
             <wp:docPr id="31" name="图片 10"/>
@@ -2730,10 +2453,10 @@
                     </pic:cNvPicPr>
                   </pic:nvPicPr>
                   <pic:blipFill>
-                    <a:blip r:embed="rId31">
+                    <a:blip r:embed="rId32" cstate="print">
                       <a:extLst>
                         <a:ext uri="{28A0092B-C50C-407E-A947-70E740481C1C}">
-                          <a14:useLocalDpi xmlns:a14="http://schemas.microsoft.com/office/drawing/2010/main" val="0"/>
+                          <a14:useLocalDpi xmlns:a14="http://schemas.microsoft.com/office/drawing/2010/main" xmlns:wps="http://schemas.microsoft.com/office/word/2010/wordprocessingShape" xmlns:wpi="http://schemas.microsoft.com/office/word/2010/wordprocessingInk" xmlns:wpg="http://schemas.microsoft.com/office/word/2010/wordprocessingGroup" xmlns:w14="http://schemas.microsoft.com/office/word/2010/wordml" xmlns:w="http://schemas.openxmlformats.org/wordprocessingml/2006/main" xmlns:w10="urn:schemas-microsoft-com:office:word" xmlns:wp14="http://schemas.microsoft.com/office/word/2010/wordprocessingDrawing" xmlns:v="urn:schemas-microsoft-com:vml" xmlns:o="urn:schemas-microsoft-com:office:office" xmlns:mc="http://schemas.openxmlformats.org/markup-compatibility/2006" xmlns:wpc="http://schemas.microsoft.com/office/word/2010/wordprocessingCanvas" xmlns="" val="0"/>
                         </a:ext>
                       </a:extLst>
                     </a:blip>
@@ -2775,7 +2498,7 @@
         </w:rPr>
         <w:lastRenderedPageBreak/>
         <w:drawing>
-          <wp:inline distT="0" distB="0" distL="0" distR="0" wp14:anchorId="36DD85C5" wp14:editId="6B61B187">
+          <wp:inline distT="0" distB="0" distL="0" distR="0">
             <wp:extent cx="2971800" cy="2533627"/>
             <wp:effectExtent l="0" t="0" r="0" b="6985"/>
             <wp:docPr id="32" name="图片 11"/>
@@ -2792,10 +2515,10 @@
                     </pic:cNvPicPr>
                   </pic:nvPicPr>
                   <pic:blipFill>
-                    <a:blip r:embed="rId32">
+                    <a:blip r:embed="rId33" cstate="print">
                       <a:extLst>
                         <a:ext uri="{28A0092B-C50C-407E-A947-70E740481C1C}">
-                          <a14:useLocalDpi xmlns:a14="http://schemas.microsoft.com/office/drawing/2010/main" val="0"/>
+                          <a14:useLocalDpi xmlns:a14="http://schemas.microsoft.com/office/drawing/2010/main" xmlns:wps="http://schemas.microsoft.com/office/word/2010/wordprocessingShape" xmlns:wpi="http://schemas.microsoft.com/office/word/2010/wordprocessingInk" xmlns:wpg="http://schemas.microsoft.com/office/word/2010/wordprocessingGroup" xmlns:w14="http://schemas.microsoft.com/office/word/2010/wordml" xmlns:w="http://schemas.openxmlformats.org/wordprocessingml/2006/main" xmlns:w10="urn:schemas-microsoft-com:office:word" xmlns:wp14="http://schemas.microsoft.com/office/word/2010/wordprocessingDrawing" xmlns:v="urn:schemas-microsoft-com:vml" xmlns:o="urn:schemas-microsoft-com:office:office" xmlns:mc="http://schemas.openxmlformats.org/markup-compatibility/2006" xmlns:wpc="http://schemas.microsoft.com/office/word/2010/wordprocessingCanvas" xmlns="" val="0"/>
                         </a:ext>
                       </a:extLst>
                     </a:blip>
@@ -2836,7 +2559,7 @@
           <w:noProof/>
         </w:rPr>
         <w:drawing>
-          <wp:inline distT="0" distB="0" distL="0" distR="0" wp14:anchorId="1DE47584" wp14:editId="607D0AF7">
+          <wp:inline distT="0" distB="0" distL="0" distR="0">
             <wp:extent cx="3086100" cy="2634047"/>
             <wp:effectExtent l="0" t="0" r="0" b="7620"/>
             <wp:docPr id="33" name="图片 12"/>
@@ -2853,10 +2576,10 @@
                     </pic:cNvPicPr>
                   </pic:nvPicPr>
                   <pic:blipFill>
-                    <a:blip r:embed="rId33">
+                    <a:blip r:embed="rId34" cstate="print">
                       <a:extLst>
                         <a:ext uri="{28A0092B-C50C-407E-A947-70E740481C1C}">
-                          <a14:useLocalDpi xmlns:a14="http://schemas.microsoft.com/office/drawing/2010/main" val="0"/>
+                          <a14:useLocalDpi xmlns:a14="http://schemas.microsoft.com/office/drawing/2010/main" xmlns:wps="http://schemas.microsoft.com/office/word/2010/wordprocessingShape" xmlns:wpi="http://schemas.microsoft.com/office/word/2010/wordprocessingInk" xmlns:wpg="http://schemas.microsoft.com/office/word/2010/wordprocessingGroup" xmlns:w14="http://schemas.microsoft.com/office/word/2010/wordml" xmlns:w="http://schemas.openxmlformats.org/wordprocessingml/2006/main" xmlns:w10="urn:schemas-microsoft-com:office:word" xmlns:wp14="http://schemas.microsoft.com/office/word/2010/wordprocessingDrawing" xmlns:v="urn:schemas-microsoft-com:vml" xmlns:o="urn:schemas-microsoft-com:office:office" xmlns:mc="http://schemas.openxmlformats.org/markup-compatibility/2006" xmlns:wpc="http://schemas.microsoft.com/office/word/2010/wordprocessingCanvas" xmlns="" val="0"/>
                         </a:ext>
                       </a:extLst>
                     </a:blip>
@@ -2899,7 +2622,7 @@
         </w:rPr>
         <w:lastRenderedPageBreak/>
         <w:drawing>
-          <wp:inline distT="0" distB="0" distL="0" distR="0" wp14:anchorId="381A808B" wp14:editId="6BC23407">
+          <wp:inline distT="0" distB="0" distL="0" distR="0">
             <wp:extent cx="2942389" cy="3606800"/>
             <wp:effectExtent l="0" t="0" r="4445" b="0"/>
             <wp:docPr id="34" name="图片 13"/>
@@ -2916,10 +2639,10 @@
                     </pic:cNvPicPr>
                   </pic:nvPicPr>
                   <pic:blipFill>
-                    <a:blip r:embed="rId34">
+                    <a:blip r:embed="rId35" cstate="print">
                       <a:extLst>
                         <a:ext uri="{28A0092B-C50C-407E-A947-70E740481C1C}">
-                          <a14:useLocalDpi xmlns:a14="http://schemas.microsoft.com/office/drawing/2010/main" val="0"/>
+                          <a14:useLocalDpi xmlns:a14="http://schemas.microsoft.com/office/drawing/2010/main" xmlns:wps="http://schemas.microsoft.com/office/word/2010/wordprocessingShape" xmlns:wpi="http://schemas.microsoft.com/office/word/2010/wordprocessingInk" xmlns:wpg="http://schemas.microsoft.com/office/word/2010/wordprocessingGroup" xmlns:w14="http://schemas.microsoft.com/office/word/2010/wordml" xmlns:w="http://schemas.openxmlformats.org/wordprocessingml/2006/main" xmlns:w10="urn:schemas-microsoft-com:office:word" xmlns:wp14="http://schemas.microsoft.com/office/word/2010/wordprocessingDrawing" xmlns:v="urn:schemas-microsoft-com:vml" xmlns:o="urn:schemas-microsoft-com:office:office" xmlns:mc="http://schemas.openxmlformats.org/markup-compatibility/2006" xmlns:wpc="http://schemas.microsoft.com/office/word/2010/wordprocessingCanvas" xmlns="" val="0"/>
                         </a:ext>
                       </a:extLst>
                     </a:blip>
@@ -2967,8 +2690,58 @@
 </w:document>
 </file>
 
+<file path=word/endnotes.xml><?xml version="1.0" encoding="utf-8"?>
+<w:endnotes xmlns:ve="http://schemas.openxmlformats.org/markup-compatibility/2006" xmlns:o="urn:schemas-microsoft-com:office:office" xmlns:r="http://schemas.openxmlformats.org/officeDocument/2006/relationships" xmlns:m="http://schemas.openxmlformats.org/officeDocument/2006/math" xmlns:v="urn:schemas-microsoft-com:vml" xmlns:wp="http://schemas.openxmlformats.org/drawingml/2006/wordprocessingDrawing" xmlns:w10="urn:schemas-microsoft-com:office:word" xmlns:w="http://schemas.openxmlformats.org/wordprocessingml/2006/main" xmlns:wne="http://schemas.microsoft.com/office/word/2006/wordml">
+  <w:endnote w:type="separator" w:id="-1">
+    <w:p>
+      <w:pPr>
+        <w:spacing w:after="0" w:line="240" w:lineRule="auto"/>
+      </w:pPr>
+      <w:r>
+        <w:separator/>
+      </w:r>
+    </w:p>
+  </w:endnote>
+  <w:endnote w:type="continuationSeparator" w:id="0">
+    <w:p>
+      <w:pPr>
+        <w:spacing w:after="0" w:line="240" w:lineRule="auto"/>
+      </w:pPr>
+      <w:r>
+        <w:continuationSeparator/>
+      </w:r>
+    </w:p>
+  </w:endnote>
+</w:endnotes>
+</file>
+
+<file path=word/footnotes.xml><?xml version="1.0" encoding="utf-8"?>
+<w:footnotes xmlns:ve="http://schemas.openxmlformats.org/markup-compatibility/2006" xmlns:o="urn:schemas-microsoft-com:office:office" xmlns:r="http://schemas.openxmlformats.org/officeDocument/2006/relationships" xmlns:m="http://schemas.openxmlformats.org/officeDocument/2006/math" xmlns:v="urn:schemas-microsoft-com:vml" xmlns:wp="http://schemas.openxmlformats.org/drawingml/2006/wordprocessingDrawing" xmlns:w10="urn:schemas-microsoft-com:office:word" xmlns:w="http://schemas.openxmlformats.org/wordprocessingml/2006/main" xmlns:wne="http://schemas.microsoft.com/office/word/2006/wordml">
+  <w:footnote w:type="separator" w:id="-1">
+    <w:p>
+      <w:pPr>
+        <w:spacing w:after="0" w:line="240" w:lineRule="auto"/>
+      </w:pPr>
+      <w:r>
+        <w:separator/>
+      </w:r>
+    </w:p>
+  </w:footnote>
+  <w:footnote w:type="continuationSeparator" w:id="0">
+    <w:p>
+      <w:pPr>
+        <w:spacing w:after="0" w:line="240" w:lineRule="auto"/>
+      </w:pPr>
+      <w:r>
+        <w:continuationSeparator/>
+      </w:r>
+    </w:p>
+  </w:footnote>
+</w:footnotes>
+</file>
+
 <file path=word/numbering.xml><?xml version="1.0" encoding="utf-8"?>
-<w:numbering xmlns:wpc="http://schemas.microsoft.com/office/word/2010/wordprocessingCanvas" xmlns:mc="http://schemas.openxmlformats.org/markup-compatibility/2006" xmlns:o="urn:schemas-microsoft-com:office:office" xmlns:r="http://schemas.openxmlformats.org/officeDocument/2006/relationships" xmlns:m="http://schemas.openxmlformats.org/officeDocument/2006/math" xmlns:v="urn:schemas-microsoft-com:vml" xmlns:wp14="http://schemas.microsoft.com/office/word/2010/wordprocessingDrawing" xmlns:wp="http://schemas.openxmlformats.org/drawingml/2006/wordprocessingDrawing" xmlns:w10="urn:schemas-microsoft-com:office:word" xmlns:w="http://schemas.openxmlformats.org/wordprocessingml/2006/main" xmlns:w14="http://schemas.microsoft.com/office/word/2010/wordml" xmlns:wpg="http://schemas.microsoft.com/office/word/2010/wordprocessingGroup" xmlns:wpi="http://schemas.microsoft.com/office/word/2010/wordprocessingInk" xmlns:wne="http://schemas.microsoft.com/office/word/2006/wordml" xmlns:wps="http://schemas.microsoft.com/office/word/2010/wordprocessingShape" mc:Ignorable="w14 wp14">
+<w:numbering xmlns:ve="http://schemas.openxmlformats.org/markup-compatibility/2006" xmlns:o="urn:schemas-microsoft-com:office:office" xmlns:r="http://schemas.openxmlformats.org/officeDocument/2006/relationships" xmlns:m="http://schemas.openxmlformats.org/officeDocument/2006/math" xmlns:v="urn:schemas-microsoft-com:vml" xmlns:wp="http://schemas.openxmlformats.org/drawingml/2006/wordprocessingDrawing" xmlns:w10="urn:schemas-microsoft-com:office:word" xmlns:w="http://schemas.openxmlformats.org/wordprocessingml/2006/main" xmlns:wne="http://schemas.microsoft.com/office/word/2006/wordml">
   <w:abstractNum w:abstractNumId="0">
     <w:nsid w:val="0EEC2DBC"/>
     <w:multiLevelType w:val="hybridMultilevel"/>
@@ -3065,7 +2838,7 @@
 </file>
 
 <file path=word/styles.xml><?xml version="1.0" encoding="utf-8"?>
-<w:styles xmlns:mc="http://schemas.openxmlformats.org/markup-compatibility/2006" xmlns:r="http://schemas.openxmlformats.org/officeDocument/2006/relationships" xmlns:w="http://schemas.openxmlformats.org/wordprocessingml/2006/main" xmlns:w14="http://schemas.microsoft.com/office/word/2010/wordml" mc:Ignorable="w14">
+<w:styles xmlns:r="http://schemas.openxmlformats.org/officeDocument/2006/relationships" xmlns:w="http://schemas.openxmlformats.org/wordprocessingml/2006/main">
   <w:docDefaults>
     <w:rPrDefault>
       <w:rPr>
@@ -3220,21 +2993,23 @@
     <w:lsdException w:name="Bibliography" w:uiPriority="37"/>
     <w:lsdException w:name="TOC Heading" w:uiPriority="39" w:qFormat="1"/>
   </w:latentStyles>
-  <w:style w:type="paragraph" w:default="1" w:styleId="Normal">
+  <w:style w:type="paragraph" w:default="1" w:styleId="a">
     <w:name w:val="Normal"/>
     <w:qFormat/>
+    <w:rsid w:val="005E6909"/>
   </w:style>
-  <w:style w:type="character" w:default="1" w:styleId="DefaultParagraphFont">
+  <w:style w:type="character" w:default="1" w:styleId="a0">
     <w:name w:val="Default Paragraph Font"/>
     <w:uiPriority w:val="1"/>
     <w:semiHidden/>
     <w:unhideWhenUsed/>
   </w:style>
-  <w:style w:type="table" w:default="1" w:styleId="TableNormal">
+  <w:style w:type="table" w:default="1" w:styleId="a1">
     <w:name w:val="Normal Table"/>
     <w:uiPriority w:val="99"/>
     <w:semiHidden/>
     <w:unhideWhenUsed/>
+    <w:qFormat/>
     <w:tblPr>
       <w:tblInd w:w="0" w:type="dxa"/>
       <w:tblCellMar>
@@ -3245,16 +3020,16 @@
       </w:tblCellMar>
     </w:tblPr>
   </w:style>
-  <w:style w:type="numbering" w:default="1" w:styleId="NoList">
+  <w:style w:type="numbering" w:default="1" w:styleId="a2">
     <w:name w:val="No List"/>
     <w:uiPriority w:val="99"/>
     <w:semiHidden/>
     <w:unhideWhenUsed/>
   </w:style>
-  <w:style w:type="paragraph" w:styleId="BalloonText">
+  <w:style w:type="paragraph" w:styleId="a3">
     <w:name w:val="Balloon Text"/>
-    <w:basedOn w:val="Normal"/>
-    <w:link w:val="BalloonTextChar"/>
+    <w:basedOn w:val="a"/>
+    <w:link w:val="Char"/>
     <w:uiPriority w:val="99"/>
     <w:semiHidden/>
     <w:unhideWhenUsed/>
@@ -3268,10 +3043,10 @@
       <w:szCs w:val="16"/>
     </w:rPr>
   </w:style>
-  <w:style w:type="character" w:customStyle="1" w:styleId="BalloonTextChar">
-    <w:name w:val="Balloon Text Char"/>
-    <w:basedOn w:val="DefaultParagraphFont"/>
-    <w:link w:val="BalloonText"/>
+  <w:style w:type="character" w:customStyle="1" w:styleId="Char">
+    <w:name w:val="批注框文本 Char"/>
+    <w:basedOn w:val="a0"/>
+    <w:link w:val="a3"/>
     <w:uiPriority w:val="99"/>
     <w:semiHidden/>
     <w:rsid w:val="00C46967"/>
@@ -3281,9 +3056,9 @@
       <w:szCs w:val="16"/>
     </w:rPr>
   </w:style>
-  <w:style w:type="paragraph" w:styleId="ListParagraph">
+  <w:style w:type="paragraph" w:styleId="a4">
     <w:name w:val="List Paragraph"/>
-    <w:basedOn w:val="Normal"/>
+    <w:basedOn w:val="a"/>
     <w:uiPriority w:val="34"/>
     <w:qFormat/>
     <w:rsid w:val="00F33585"/>
@@ -3291,6 +3066,54 @@
       <w:ind w:left="720"/>
       <w:contextualSpacing/>
     </w:pPr>
+  </w:style>
+  <w:style w:type="paragraph" w:styleId="a5">
+    <w:name w:val="header"/>
+    <w:basedOn w:val="a"/>
+    <w:link w:val="Char0"/>
+    <w:uiPriority w:val="99"/>
+    <w:semiHidden/>
+    <w:unhideWhenUsed/>
+    <w:rsid w:val="00FA2BD8"/>
+    <w:pPr>
+      <w:tabs>
+        <w:tab w:val="center" w:pos="4680"/>
+        <w:tab w:val="right" w:pos="9360"/>
+      </w:tabs>
+      <w:spacing w:after="0" w:line="240" w:lineRule="auto"/>
+    </w:pPr>
+  </w:style>
+  <w:style w:type="character" w:customStyle="1" w:styleId="Char0">
+    <w:name w:val="页眉 Char"/>
+    <w:basedOn w:val="a0"/>
+    <w:link w:val="a5"/>
+    <w:uiPriority w:val="99"/>
+    <w:semiHidden/>
+    <w:rsid w:val="00FA2BD8"/>
+  </w:style>
+  <w:style w:type="paragraph" w:styleId="a6">
+    <w:name w:val="footer"/>
+    <w:basedOn w:val="a"/>
+    <w:link w:val="Char1"/>
+    <w:uiPriority w:val="99"/>
+    <w:semiHidden/>
+    <w:unhideWhenUsed/>
+    <w:rsid w:val="00FA2BD8"/>
+    <w:pPr>
+      <w:tabs>
+        <w:tab w:val="center" w:pos="4680"/>
+        <w:tab w:val="right" w:pos="9360"/>
+      </w:tabs>
+      <w:spacing w:after="0" w:line="240" w:lineRule="auto"/>
+    </w:pPr>
+  </w:style>
+  <w:style w:type="character" w:customStyle="1" w:styleId="Char1">
+    <w:name w:val="页脚 Char"/>
+    <w:basedOn w:val="a0"/>
+    <w:link w:val="a6"/>
+    <w:uiPriority w:val="99"/>
+    <w:semiHidden/>
+    <w:rsid w:val="00FA2BD8"/>
   </w:style>
 </w:styles>
 </file>

</xml_diff>